<commit_message>
Update Technical Design Document (TDD).docx
</commit_message>
<xml_diff>
--- a/02 - LMS-SysCollege/03 - Documents/05 - Technical Design Document (TDD).docx
+++ b/02 - LMS-SysCollege/03 - Documents/05 - Technical Design Document (TDD).docx
@@ -113,37 +113,7 @@
                                         <w:sz w:val="44"/>
                                         <w:szCs w:val="44"/>
                                       </w:rPr>
-                                      <w:t>FUNCTIONAL</w:t>
-                                    </w:r>
-                                    <w:r>
-                                      <w:rPr>
-                                        <w:rFonts w:ascii="Arial" w:hAnsi="Arial" w:cs="Arial"/>
-                                        <w:caps/>
-                                        <w:color w:val="323E4F" w:themeColor="text2" w:themeShade="BF"/>
-                                        <w:sz w:val="44"/>
-                                        <w:szCs w:val="44"/>
-                                      </w:rPr>
-                                      <w:t xml:space="preserve"> REQUIREMENT</w:t>
-                                    </w:r>
-                                    <w:r>
-                                      <w:rPr>
-                                        <w:rFonts w:ascii="Arial" w:hAnsi="Arial" w:cs="Arial"/>
-                                        <w:caps/>
-                                        <w:color w:val="323E4F" w:themeColor="text2" w:themeShade="BF"/>
-                                        <w:sz w:val="44"/>
-                                        <w:szCs w:val="44"/>
-                                      </w:rPr>
-                                      <w:t>S</w:t>
-                                    </w:r>
-                                    <w:r>
-                                      <w:rPr>
-                                        <w:rFonts w:ascii="Arial" w:hAnsi="Arial" w:cs="Arial"/>
-                                        <w:caps/>
-                                        <w:color w:val="323E4F" w:themeColor="text2" w:themeShade="BF"/>
-                                        <w:sz w:val="44"/>
-                                        <w:szCs w:val="44"/>
-                                      </w:rPr>
-                                      <w:t xml:space="preserve"> DOCUMENT</w:t>
+                                      <w:t>TECHNICAL DESIGN DOCUMENT</w:t>
                                     </w:r>
                                   </w:sdtContent>
                                 </w:sdt>
@@ -184,7 +154,7 @@
                                         <w:sz w:val="28"/>
                                         <w:szCs w:val="28"/>
                                       </w:rPr>
-                                      <w:t>30</w:t>
+                                      <w:t>16</w:t>
                                     </w:r>
                                     <w:r>
                                       <w:rPr>
@@ -194,7 +164,27 @@
                                         <w:sz w:val="28"/>
                                         <w:szCs w:val="28"/>
                                       </w:rPr>
-                                      <w:t xml:space="preserve"> may 2025</w:t>
+                                      <w:t xml:space="preserve"> </w:t>
+                                    </w:r>
+                                    <w:r>
+                                      <w:rPr>
+                                        <w:rFonts w:ascii="Arial" w:hAnsi="Arial" w:cs="Arial"/>
+                                        <w:smallCaps/>
+                                        <w:color w:val="44546A" w:themeColor="text2"/>
+                                        <w:sz w:val="28"/>
+                                        <w:szCs w:val="28"/>
+                                      </w:rPr>
+                                      <w:t>JULY</w:t>
+                                    </w:r>
+                                    <w:r>
+                                      <w:rPr>
+                                        <w:rFonts w:ascii="Arial" w:hAnsi="Arial" w:cs="Arial"/>
+                                        <w:smallCaps/>
+                                        <w:color w:val="44546A" w:themeColor="text2"/>
+                                        <w:sz w:val="28"/>
+                                        <w:szCs w:val="28"/>
+                                      </w:rPr>
+                                      <w:t xml:space="preserve"> 2025</w:t>
                                     </w:r>
                                   </w:p>
                                 </w:sdtContent>
@@ -264,37 +254,7 @@
                                   <w:sz w:val="44"/>
                                   <w:szCs w:val="44"/>
                                 </w:rPr>
-                                <w:t>FUNCTIONAL</w:t>
-                              </w:r>
-                              <w:r>
-                                <w:rPr>
-                                  <w:rFonts w:ascii="Arial" w:hAnsi="Arial" w:cs="Arial"/>
-                                  <w:caps/>
-                                  <w:color w:val="323E4F" w:themeColor="text2" w:themeShade="BF"/>
-                                  <w:sz w:val="44"/>
-                                  <w:szCs w:val="44"/>
-                                </w:rPr>
-                                <w:t xml:space="preserve"> REQUIREMENT</w:t>
-                              </w:r>
-                              <w:r>
-                                <w:rPr>
-                                  <w:rFonts w:ascii="Arial" w:hAnsi="Arial" w:cs="Arial"/>
-                                  <w:caps/>
-                                  <w:color w:val="323E4F" w:themeColor="text2" w:themeShade="BF"/>
-                                  <w:sz w:val="44"/>
-                                  <w:szCs w:val="44"/>
-                                </w:rPr>
-                                <w:t>S</w:t>
-                              </w:r>
-                              <w:r>
-                                <w:rPr>
-                                  <w:rFonts w:ascii="Arial" w:hAnsi="Arial" w:cs="Arial"/>
-                                  <w:caps/>
-                                  <w:color w:val="323E4F" w:themeColor="text2" w:themeShade="BF"/>
-                                  <w:sz w:val="44"/>
-                                  <w:szCs w:val="44"/>
-                                </w:rPr>
-                                <w:t xml:space="preserve"> DOCUMENT</w:t>
+                                <w:t>TECHNICAL DESIGN DOCUMENT</w:t>
                               </w:r>
                             </w:sdtContent>
                           </w:sdt>
@@ -335,7 +295,7 @@
                                   <w:sz w:val="28"/>
                                   <w:szCs w:val="28"/>
                                 </w:rPr>
-                                <w:t>30</w:t>
+                                <w:t>16</w:t>
                               </w:r>
                               <w:r>
                                 <w:rPr>
@@ -345,7 +305,27 @@
                                   <w:sz w:val="28"/>
                                   <w:szCs w:val="28"/>
                                 </w:rPr>
-                                <w:t xml:space="preserve"> may 2025</w:t>
+                                <w:t xml:space="preserve"> </w:t>
+                              </w:r>
+                              <w:r>
+                                <w:rPr>
+                                  <w:rFonts w:ascii="Arial" w:hAnsi="Arial" w:cs="Arial"/>
+                                  <w:smallCaps/>
+                                  <w:color w:val="44546A" w:themeColor="text2"/>
+                                  <w:sz w:val="28"/>
+                                  <w:szCs w:val="28"/>
+                                </w:rPr>
+                                <w:t>JULY</w:t>
+                              </w:r>
+                              <w:r>
+                                <w:rPr>
+                                  <w:rFonts w:ascii="Arial" w:hAnsi="Arial" w:cs="Arial"/>
+                                  <w:smallCaps/>
+                                  <w:color w:val="44546A" w:themeColor="text2"/>
+                                  <w:sz w:val="28"/>
+                                  <w:szCs w:val="28"/>
+                                </w:rPr>
+                                <w:t xml:space="preserve"> 2025</w:t>
                               </w:r>
                             </w:p>
                           </w:sdtContent>
@@ -3731,13 +3711,7 @@
         <w:rPr>
           <w:rFonts w:ascii="Arial" w:hAnsi="Arial" w:cs="Arial"/>
         </w:rPr>
-        <w:t xml:space="preserve"> </w:t>
-      </w:r>
-      <w:r>
-        <w:rPr>
-          <w:rFonts w:ascii="Arial" w:hAnsi="Arial" w:cs="Arial"/>
-        </w:rPr>
-        <w:t>(</w:t>
+        <w:t xml:space="preserve"> (</w:t>
       </w:r>
       <w:r>
         <w:rPr>
@@ -4198,13 +4172,7 @@
         <w:rPr>
           <w:rFonts w:ascii="Arial" w:hAnsi="Arial" w:cs="Arial"/>
         </w:rPr>
-        <w:t xml:space="preserve"> </w:t>
-      </w:r>
-      <w:r>
-        <w:rPr>
-          <w:rFonts w:ascii="Arial" w:hAnsi="Arial" w:cs="Arial"/>
-        </w:rPr>
-        <w:t>(</w:t>
+        <w:t xml:space="preserve"> (</w:t>
       </w:r>
       <w:r>
         <w:rPr>
@@ -4674,13 +4642,7 @@
         <w:rPr>
           <w:rFonts w:ascii="Arial" w:hAnsi="Arial" w:cs="Arial"/>
         </w:rPr>
-        <w:t xml:space="preserve"> </w:t>
-      </w:r>
-      <w:r>
-        <w:rPr>
-          <w:rFonts w:ascii="Arial" w:hAnsi="Arial" w:cs="Arial"/>
-        </w:rPr>
-        <w:t>(</w:t>
+        <w:t xml:space="preserve"> (</w:t>
       </w:r>
       <w:r>
         <w:rPr>
@@ -5160,13 +5122,7 @@
         <w:rPr>
           <w:rFonts w:ascii="Arial" w:hAnsi="Arial" w:cs="Arial"/>
         </w:rPr>
-        <w:t xml:space="preserve"> </w:t>
-      </w:r>
-      <w:r>
-        <w:rPr>
-          <w:rFonts w:ascii="Arial" w:hAnsi="Arial" w:cs="Arial"/>
-        </w:rPr>
-        <w:t>(</w:t>
+        <w:t xml:space="preserve"> (</w:t>
       </w:r>
       <w:r>
         <w:rPr>
@@ -5626,13 +5582,7 @@
         <w:rPr>
           <w:rFonts w:ascii="Arial" w:hAnsi="Arial" w:cs="Arial"/>
         </w:rPr>
-        <w:t xml:space="preserve"> </w:t>
-      </w:r>
-      <w:r>
-        <w:rPr>
-          <w:rFonts w:ascii="Arial" w:hAnsi="Arial" w:cs="Arial"/>
-        </w:rPr>
-        <w:t>(</w:t>
+        <w:t xml:space="preserve"> (</w:t>
       </w:r>
       <w:r>
         <w:rPr>
@@ -6072,13 +6022,7 @@
         <w:rPr>
           <w:rFonts w:ascii="Arial" w:hAnsi="Arial" w:cs="Arial"/>
         </w:rPr>
-        <w:t xml:space="preserve"> </w:t>
-      </w:r>
-      <w:r>
-        <w:rPr>
-          <w:rFonts w:ascii="Arial" w:hAnsi="Arial" w:cs="Arial"/>
-        </w:rPr>
-        <w:t>(</w:t>
+        <w:t xml:space="preserve"> (</w:t>
       </w:r>
       <w:r>
         <w:rPr>
@@ -12294,7 +12238,7 @@
           <w:noProof/>
         </w:rPr>
         <w:drawing>
-          <wp:inline distT="0" distB="0" distL="0" distR="0" wp14:anchorId="0398E62E" wp14:editId="2D2A44A8">
+          <wp:inline distT="0" distB="0" distL="0" distR="0" wp14:anchorId="0398E62E" wp14:editId="50650D32">
             <wp:extent cx="4184778" cy="7543800"/>
             <wp:effectExtent l="0" t="0" r="6350" b="0"/>
             <wp:docPr id="85509071" name="Picture 6"/>
@@ -12783,7 +12727,7 @@
             <w:rFonts w:ascii="Arial" w:hAnsi="Arial" w:cs="Arial"/>
             <w:color w:val="404040" w:themeColor="text1" w:themeTint="BF"/>
           </w:rPr>
-          <w:t>FUNCTIONAL REQUIREMENTS DOCUMENT</w:t>
+          <w:t>TECHNICAL DESIGN DOCUMENT</w:t>
         </w:r>
       </w:sdtContent>
     </w:sdt>
@@ -12837,7 +12781,7 @@
           <w:rPr>
             <w:color w:val="404040" w:themeColor="text1" w:themeTint="BF"/>
           </w:rPr>
-          <w:t>FUNCTIONAL REQUIREMENTS DOCUMENT</w:t>
+          <w:t>TECHNICAL DESIGN DOCUMENT</w:t>
         </w:r>
       </w:sdtContent>
     </w:sdt>
@@ -23905,6 +23849,7 @@
     <w:rsid w:val="005A5692"/>
     <w:rsid w:val="005F3EEF"/>
     <w:rsid w:val="0061242D"/>
+    <w:rsid w:val="00620D41"/>
     <w:rsid w:val="006259AE"/>
     <w:rsid w:val="00647597"/>
     <w:rsid w:val="006D3AA8"/>
@@ -23933,6 +23878,7 @@
     <w:rsid w:val="00D047F1"/>
     <w:rsid w:val="00D11E5B"/>
     <w:rsid w:val="00DC66AF"/>
+    <w:rsid w:val="00EC036E"/>
     <w:rsid w:val="00F85D70"/>
     <w:rsid w:val="00F95F68"/>
     <w:rsid w:val="00FA7295"/>

</xml_diff>